<commit_message>
Interfaccia menu, opzioni e pausa
</commit_message>
<xml_diff>
--- a/4_Diari/Luca_Fumasoli_Diario_2022_18_11.docx
+++ b/4_Diari/Luca_Fumasoli_Diario_2022_18_11.docx
@@ -87,7 +87,10 @@
               <w:spacing w:line="360" w:lineRule="auto"/>
             </w:pPr>
             <w:r>
-              <w:t>11</w:t>
+              <w:t>1</w:t>
+            </w:r>
+            <w:r>
+              <w:t>8</w:t>
             </w:r>
             <w:r>
               <w:t>.</w:t>
@@ -194,19 +197,13 @@
               <w:rPr>
                 <w:b w:val="0"/>
               </w:rPr>
-              <w:t xml:space="preserve"> – 0</w:t>
+              <w:t xml:space="preserve"> – </w:t>
             </w:r>
             <w:r>
               <w:rPr>
                 <w:b w:val="0"/>
               </w:rPr>
-              <w:t>9:</w:t>
-            </w:r>
-            <w:r>
-              <w:rPr>
-                <w:b w:val="0"/>
-              </w:rPr>
-              <w:t>50</w:t>
+              <w:t>11:35</w:t>
             </w:r>
           </w:p>
         </w:tc>
@@ -230,16 +227,45 @@
               <w:rPr>
                 <w:bCs/>
               </w:rPr>
-              <w:t>Verifica</w:t>
-            </w:r>
+              <w:t xml:space="preserve">Ho fatto una nuova scena per la pagina di menu con su il logo di </w:t>
+            </w:r>
+            <w:proofErr w:type="spellStart"/>
             <w:r>
               <w:rPr>
                 <w:bCs/>
               </w:rPr>
-              <w:t>.</w:t>
+              <w:t>pac</w:t>
+            </w:r>
+            <w:proofErr w:type="spellEnd"/>
+            <w:r>
+              <w:rPr>
+                <w:bCs/>
+              </w:rPr>
+              <w:t xml:space="preserve"> man, il bottone per la pagina di menu, il bottone per la pagina delle opzioni ed un bottone per uscire dal gioco.</w:t>
+            </w:r>
+            <w:r>
+              <w:rPr>
+                <w:bCs/>
+              </w:rPr>
+              <w:br/>
+              <w:t xml:space="preserve">Mi hanno dato problemi i bottoni </w:t>
+            </w:r>
+            <w:r>
+              <w:rPr>
+                <w:bCs/>
+              </w:rPr>
+              <w:t>finché</w:t>
+            </w:r>
+            <w:r>
+              <w:rPr>
+                <w:bCs/>
+              </w:rPr>
+              <w:t xml:space="preserve"> ho rifatto la pagina ed hanno funzionato.</w:t>
             </w:r>
           </w:p>
         </w:tc>
+        <w:bookmarkStart w:id="0" w:name="_GoBack"/>
+        <w:bookmarkEnd w:id="0"/>
       </w:tr>
       <w:tr>
         <w:tc>
@@ -262,43 +288,7 @@
               <w:rPr>
                 <w:b w:val="0"/>
               </w:rPr>
-              <w:t>10</w:t>
-            </w:r>
-            <w:r>
-              <w:rPr>
-                <w:b w:val="0"/>
-              </w:rPr>
-              <w:t>:0</w:t>
-            </w:r>
-            <w:r>
-              <w:rPr>
-                <w:b w:val="0"/>
-              </w:rPr>
-              <w:t>5</w:t>
-            </w:r>
-            <w:r>
-              <w:rPr>
-                <w:b w:val="0"/>
-              </w:rPr>
-              <w:t xml:space="preserve"> – </w:t>
-            </w:r>
-            <w:r>
-              <w:rPr>
-                <w:b w:val="0"/>
-              </w:rPr>
-              <w:t>11</w:t>
-            </w:r>
-            <w:r>
-              <w:rPr>
-                <w:b w:val="0"/>
-              </w:rPr>
-              <w:t>:</w:t>
-            </w:r>
-            <w:r>
-              <w:rPr>
-                <w:b w:val="0"/>
-              </w:rPr>
-              <w:t>35</w:t>
+              <w:t>13:15 – 14:00</w:t>
             </w:r>
           </w:p>
         </w:tc>
@@ -322,59 +312,13 @@
               <w:rPr>
                 <w:bCs/>
               </w:rPr>
-              <w:t xml:space="preserve">Ho messo del testo in cima alla pagina che mostra il numero di vite attuali di </w:t>
-            </w:r>
-            <w:proofErr w:type="spellStart"/>
+              <w:t xml:space="preserve">Ho </w:t>
+            </w:r>
             <w:r>
               <w:rPr>
                 <w:bCs/>
               </w:rPr>
-              <w:t>PacMan</w:t>
-            </w:r>
-            <w:proofErr w:type="spellEnd"/>
-            <w:r>
-              <w:rPr>
-                <w:bCs/>
-              </w:rPr>
-              <w:t>, l’</w:t>
-            </w:r>
-            <w:proofErr w:type="spellStart"/>
-            <w:r>
-              <w:rPr>
-                <w:bCs/>
-              </w:rPr>
-              <w:t>highscore</w:t>
-            </w:r>
-            <w:proofErr w:type="spellEnd"/>
-            <w:r>
-              <w:rPr>
-                <w:bCs/>
-              </w:rPr>
-              <w:t xml:space="preserve"> ed il punteggio attuale e quest</w:t>
-            </w:r>
-            <w:r>
-              <w:rPr>
-                <w:bCs/>
-              </w:rPr>
-              <w:t>i</w:t>
-            </w:r>
-            <w:r>
-              <w:rPr>
-                <w:bCs/>
-              </w:rPr>
-              <w:t xml:space="preserve"> valori cambiano quando si viene presi dal fantasma e quando si mangiano </w:t>
-            </w:r>
-            <w:r>
-              <w:rPr>
-                <w:bCs/>
-              </w:rPr>
-              <w:t xml:space="preserve">le </w:t>
-            </w:r>
-            <w:r>
-              <w:rPr>
-                <w:bCs/>
-              </w:rPr>
-              <w:t>pillole.</w:t>
+              <w:t>fatto la pagina delle opzioni con su gli slider per modificare le varie impostazioni di gioco.</w:t>
             </w:r>
           </w:p>
         </w:tc>
@@ -395,45 +339,12 @@
           <w:p>
             <w:pPr>
               <w:pStyle w:val="Nessunaspaziatura"/>
+            </w:pPr>
+            <w:r>
               <w:rPr>
                 <w:b w:val="0"/>
               </w:rPr>
-            </w:pPr>
-            <w:r>
-              <w:rPr>
-                <w:b w:val="0"/>
-              </w:rPr>
-              <w:t>1</w:t>
-            </w:r>
-            <w:r>
-              <w:rPr>
-                <w:b w:val="0"/>
-              </w:rPr>
-              <w:t>3</w:t>
-            </w:r>
-            <w:r>
-              <w:rPr>
-                <w:b w:val="0"/>
-              </w:rPr>
-              <w:t>:</w:t>
-            </w:r>
-            <w:r>
-              <w:rPr>
-                <w:b w:val="0"/>
-              </w:rPr>
-              <w:t>15</w:t>
-            </w:r>
-            <w:r>
-              <w:rPr>
-                <w:b w:val="0"/>
-              </w:rPr>
-              <w:t xml:space="preserve"> – 14:</w:t>
-            </w:r>
-            <w:r>
-              <w:rPr>
-                <w:b w:val="0"/>
-              </w:rPr>
-              <w:t>00</w:t>
+              <w:t>14:00 – 14:35</w:t>
             </w:r>
           </w:p>
         </w:tc>
@@ -457,54 +368,13 @@
               <w:rPr>
                 <w:bCs/>
               </w:rPr>
-              <w:t>Ho provato a modificare i font del testo.</w:t>
-            </w:r>
-          </w:p>
-        </w:tc>
-      </w:tr>
-      <w:tr>
-        <w:tc>
-          <w:tcPr>
-            <w:cnfStyle w:val="001000000000" w:firstRow="0" w:lastRow="0" w:firstColumn="1" w:lastColumn="0" w:oddVBand="0" w:evenVBand="0" w:oddHBand="0" w:evenHBand="0" w:firstRowFirstColumn="0" w:firstRowLastColumn="0" w:lastRowFirstColumn="0" w:lastRowLastColumn="0"/>
-            <w:tcW w:w="5066" w:type="dxa"/>
-            <w:tcBorders>
-              <w:right w:val="single" w:sz="4" w:space="0" w:color="auto"/>
-            </w:tcBorders>
-            <w:shd w:val="clear" w:color="auto" w:fill="auto"/>
-          </w:tcPr>
-          <w:p>
-            <w:pPr>
-              <w:pStyle w:val="Nessunaspaziatura"/>
-            </w:pPr>
-            <w:r>
-              <w:rPr>
-                <w:b w:val="0"/>
-              </w:rPr>
-              <w:t>14:00 – 14:35</w:t>
-            </w:r>
-          </w:p>
-        </w:tc>
-        <w:tc>
-          <w:tcPr>
-            <w:tcW w:w="4788" w:type="dxa"/>
-            <w:tcBorders>
-              <w:left w:val="single" w:sz="4" w:space="0" w:color="auto"/>
-            </w:tcBorders>
-          </w:tcPr>
-          <w:p>
-            <w:pPr>
-              <w:shd w:val="clear" w:color="auto" w:fill="FFFFFF"/>
-              <w:spacing w:before="100" w:beforeAutospacing="1" w:after="100" w:afterAutospacing="1" w:line="240" w:lineRule="auto"/>
-              <w:cnfStyle w:val="000000000000" w:firstRow="0" w:lastRow="0" w:firstColumn="0" w:lastColumn="0" w:oddVBand="0" w:evenVBand="0" w:oddHBand="0" w:evenHBand="0" w:firstRowFirstColumn="0" w:firstRowLastColumn="0" w:lastRowFirstColumn="0" w:lastRowLastColumn="0"/>
+              <w:t xml:space="preserve">Ho fatto </w:t>
+            </w:r>
+            <w:r>
               <w:rPr>
                 <w:bCs/>
               </w:rPr>
-            </w:pPr>
-            <w:r>
-              <w:rPr>
-                <w:bCs/>
-              </w:rPr>
-              <w:t>Ho fatto la pausa che avviene quando si preme su shift. Poi ho fatto che quando si finiscono le vite e si viene presi dal fantasma la partita finisce.</w:t>
+              <w:t>il menu della pausa con una canvas invisibile che appare quando si mette in pausa il gioco e sopra ci sono i bottoni per tornare al menu e riprendere la partita.</w:t>
             </w:r>
           </w:p>
         </w:tc>
@@ -569,16 +439,8 @@
               <w:rPr>
                 <w:b w:val="0"/>
               </w:rPr>
-              <w:t>I font che ho scaricato e provato ad applicare al testo non vengono mostrati correttamente e non sono riuscito a risolvere il problema</w:t>
-            </w:r>
-            <w:r>
-              <w:rPr>
-                <w:b w:val="0"/>
-              </w:rPr>
-              <w:t>.</w:t>
-            </w:r>
-            <w:bookmarkStart w:id="0" w:name="_GoBack"/>
-            <w:bookmarkEnd w:id="0"/>
+              <w:t>Non funzionavano i bottoni ma quando ho ricreato la scena da 0 hanno iniziato a funzionare.</w:t>
+            </w:r>
           </w:p>
         </w:tc>
       </w:tr>
@@ -716,7 +578,7 @@
               <w:rPr>
                 <w:b w:val="0"/>
               </w:rPr>
-              <w:t>Fare l’interfaccia per la vincita e la perdita della partita.</w:t>
+              <w:t>Continuare la documentazione e rendere la pagina delle opzioni funzionante.</w:t>
             </w:r>
           </w:p>
         </w:tc>
@@ -3062,7 +2924,7 @@
 </file>
 
 <file path=customXml/itemProps1.xml><?xml version="1.0" encoding="utf-8"?>
-<ds:datastoreItem xmlns:ds="http://schemas.openxmlformats.org/officeDocument/2006/customXml" ds:itemID="{7B87BBA2-8922-4AB5-A2A6-40A9419837F1}">
+<ds:datastoreItem xmlns:ds="http://schemas.openxmlformats.org/officeDocument/2006/customXml" ds:itemID="{B9CB13AE-8624-4DE7-A1BA-3FD99F8AB8A2}">
   <ds:schemaRefs>
     <ds:schemaRef ds:uri="http://schemas.openxmlformats.org/officeDocument/2006/bibliography"/>
   </ds:schemaRefs>

</xml_diff>